<commit_message>
added italics to gma96.md and converted to docx, html, and odt.
</commit_message>
<xml_diff>
--- a/gma96.docx
+++ b/gma96.docx
@@ -98,6 +98,9 @@
       </w:r>
       <w:r>
         <w:br w:type="textWrapping"/>
+      </w:r>
+      <w:r>
+        <w:t xml:space="preserve"> </w:t>
       </w:r>
       <w:r>
         <w:t xml:space="preserve">Today's date: 10/12/16</w:t>
@@ -200,7 +203,37 @@
         <w:pStyle w:val="FirstParagraph"/>
       </w:pPr>
       <w:r>
-        <w:t xml:space="preserve">Learning how to use Github seems to be the most potentially useful. Learning markdown, css, and html ties into this as well.</w:t>
+        <w:t xml:space="preserve">Learning how to use</w:t>
+      </w:r>
+      <w:r>
+        <w:t xml:space="preserve"> </w:t>
+      </w:r>
+      <w:r>
+        <w:rPr>
+          <w:i/>
+        </w:rPr>
+        <w:t xml:space="preserve">Github</w:t>
+      </w:r>
+      <w:r>
+        <w:t xml:space="preserve"> </w:t>
+      </w:r>
+      <w:r>
+        <w:t xml:space="preserve">seems to be the most potentially useful. Learning</w:t>
+      </w:r>
+      <w:r>
+        <w:t xml:space="preserve"> </w:t>
+      </w:r>
+      <w:r>
+        <w:rPr>
+          <w:i/>
+        </w:rPr>
+        <w:t xml:space="preserve">markdown, css, and html</w:t>
+      </w:r>
+      <w:r>
+        <w:t xml:space="preserve"> </w:t>
+      </w:r>
+      <w:r>
+        <w:t xml:space="preserve">ties into this as well.</w:t>
       </w:r>
     </w:p>
     <w:p>
@@ -236,7 +269,22 @@
         <w:pStyle w:val="FirstParagraph"/>
       </w:pPr>
       <w:r>
-        <w:t xml:space="preserve">Learning linux commands has been the most difficult to learn.</w:t>
+        <w:t xml:space="preserve">Learning</w:t>
+      </w:r>
+      <w:r>
+        <w:t xml:space="preserve"> </w:t>
+      </w:r>
+      <w:r>
+        <w:rPr>
+          <w:i/>
+        </w:rPr>
+        <w:t xml:space="preserve">linux commands</w:t>
+      </w:r>
+      <w:r>
+        <w:t xml:space="preserve"> </w:t>
+      </w:r>
+      <w:r>
+        <w:t xml:space="preserve">has been the most difficult to learn.</w:t>
       </w:r>
     </w:p>
     <w:p>
@@ -276,15 +324,8 @@
       </w:r>
     </w:p>
     <w:p>
-      <w:r>
-        <w:pict>
-          <v:rect style="width:0;height:1.5pt" o:hralign="center" o:hrstd="t" o:hr="t"/>
-        </w:pict>
-      </w:r>
-    </w:p>
-    <w:p>
-      <w:pPr>
-        <w:pStyle w:val="FirstParagraph"/>
+      <w:pPr>
+        <w:pStyle w:val="BodyText"/>
       </w:pPr>
       <w:r>
         <w:rPr>
@@ -450,7 +491,7 @@
     </w:lvl>
   </w:abstractNum>
   <w:abstractNum w:abstractNumId="990">
-    <w:nsid w:val="d25c72b4"/>
+    <w:nsid w:val="441f31cd"/>
     <w:multiLevelType w:val="multilevel"/>
     <w:lvl w:ilvl="0">
       <w:numFmt w:val="bullet"/>
@@ -531,7 +572,7 @@
     </w:lvl>
   </w:abstractNum>
   <w:abstractNum w:abstractNumId="99411">
-    <w:nsid w:val="9910fc20"/>
+    <w:nsid w:val="4f0c4324"/>
     <w:multiLevelType w:val="multilevel"/>
     <w:lvl w:ilvl="0">
       <w:start w:val="1"/>
@@ -619,7 +660,7 @@
     </w:lvl>
   </w:abstractNum>
   <w:abstractNum w:abstractNumId="991">
-    <w:nsid w:val="c9e27101"/>
+    <w:nsid w:val="ac383328"/>
     <w:multiLevelType w:val="multilevel"/>
     <w:lvl w:ilvl="0">
       <w:numFmt w:val="bullet"/>

</xml_diff>